<commit_message>
while & dowhile loop
</commit_message>
<xml_diff>
--- a/JAVASCRIPT BATCH2/Notes1.docx
+++ b/JAVASCRIPT BATCH2/Notes1.docx
@@ -270,7 +270,15 @@
           <w:sz w:val="32"/>
           <w:szCs w:val="32"/>
         </w:rPr>
-        <w:t xml:space="preserve"> High </w:t>
+        <w:t>High</w:t>
+      </w:r>
+      <w:r>
+        <w:rPr>
+          <w:rFonts w:ascii="Times New Roman" w:hAnsi="Times New Roman" w:cs="Times New Roman"/>
+          <w:sz w:val="32"/>
+          <w:szCs w:val="32"/>
+        </w:rPr>
+        <w:t>-</w:t>
       </w:r>
       <w:r>
         <w:rPr>
@@ -451,7 +459,7 @@
           <w:szCs w:val="32"/>
         </w:rPr>
         <w:tab/>
-        <w:t>* Interpretation uses a software called  Interpreter.</w:t>
+        <w:t>* Interpretation uses a software called Interpreter.</w:t>
       </w:r>
     </w:p>
     <w:p>
@@ -3584,6 +3592,7 @@
           <w:rFonts w:ascii="Times New Roman" w:hAnsi="Times New Roman" w:cs="Times New Roman"/>
           <w:b/>
           <w:bCs/>
+          <w:noProof/>
           <w:sz w:val="32"/>
           <w:szCs w:val="32"/>
         </w:rPr>
@@ -3879,6 +3888,7 @@
       <w:r>
         <w:rPr>
           <w:rFonts w:ascii="Times New Roman" w:hAnsi="Times New Roman" w:cs="Times New Roman"/>
+          <w:noProof/>
           <w:sz w:val="32"/>
           <w:szCs w:val="32"/>
         </w:rPr>
@@ -3947,6 +3957,7 @@
       <w:r>
         <w:rPr>
           <w:rFonts w:ascii="Times New Roman" w:hAnsi="Times New Roman" w:cs="Times New Roman"/>
+          <w:noProof/>
           <w:sz w:val="32"/>
           <w:szCs w:val="32"/>
         </w:rPr>
@@ -3975,6 +3986,533 @@
                     <a:xfrm>
                       <a:off x="0" y="0"/>
                       <a:ext cx="4633362" cy="4801016"/>
+                    </a:xfrm>
+                    <a:prstGeom prst="rect">
+                      <a:avLst/>
+                    </a:prstGeom>
+                  </pic:spPr>
+                </pic:pic>
+              </a:graphicData>
+            </a:graphic>
+          </wp:inline>
+        </w:drawing>
+      </w:r>
+    </w:p>
+    <w:p>
+      <w:pPr>
+        <w:rPr>
+          <w:rFonts w:ascii="Times New Roman" w:hAnsi="Times New Roman" w:cs="Times New Roman"/>
+          <w:b/>
+          <w:bCs/>
+          <w:sz w:val="32"/>
+          <w:szCs w:val="32"/>
+        </w:rPr>
+      </w:pPr>
+    </w:p>
+    <w:p>
+      <w:pPr>
+        <w:rPr>
+          <w:rFonts w:ascii="Times New Roman" w:hAnsi="Times New Roman" w:cs="Times New Roman"/>
+          <w:b/>
+          <w:bCs/>
+          <w:sz w:val="32"/>
+          <w:szCs w:val="32"/>
+        </w:rPr>
+      </w:pPr>
+    </w:p>
+    <w:p>
+      <w:pPr>
+        <w:rPr>
+          <w:rFonts w:ascii="Times New Roman" w:hAnsi="Times New Roman" w:cs="Times New Roman"/>
+          <w:b/>
+          <w:bCs/>
+          <w:sz w:val="32"/>
+          <w:szCs w:val="32"/>
+        </w:rPr>
+      </w:pPr>
+    </w:p>
+    <w:p>
+      <w:pPr>
+        <w:rPr>
+          <w:rFonts w:ascii="Times New Roman" w:hAnsi="Times New Roman" w:cs="Times New Roman"/>
+          <w:b/>
+          <w:bCs/>
+          <w:sz w:val="32"/>
+          <w:szCs w:val="32"/>
+        </w:rPr>
+      </w:pPr>
+      <w:r>
+        <w:rPr>
+          <w:rFonts w:ascii="Times New Roman" w:hAnsi="Times New Roman" w:cs="Times New Roman"/>
+          <w:b/>
+          <w:bCs/>
+          <w:sz w:val="32"/>
+          <w:szCs w:val="32"/>
+        </w:rPr>
+        <w:lastRenderedPageBreak/>
+        <w:t>While loop:</w:t>
+      </w:r>
+    </w:p>
+    <w:p>
+      <w:pPr>
+        <w:rPr>
+          <w:rFonts w:ascii="Times New Roman" w:hAnsi="Times New Roman" w:cs="Times New Roman"/>
+          <w:sz w:val="32"/>
+          <w:szCs w:val="32"/>
+        </w:rPr>
+      </w:pPr>
+      <w:r>
+        <w:rPr>
+          <w:rFonts w:ascii="Times New Roman" w:hAnsi="Times New Roman" w:cs="Times New Roman"/>
+          <w:b/>
+          <w:bCs/>
+          <w:sz w:val="32"/>
+          <w:szCs w:val="32"/>
+        </w:rPr>
+        <w:tab/>
+      </w:r>
+      <w:r>
+        <w:rPr>
+          <w:rFonts w:ascii="Times New Roman" w:hAnsi="Times New Roman" w:cs="Times New Roman"/>
+          <w:sz w:val="32"/>
+          <w:szCs w:val="32"/>
+        </w:rPr>
+        <w:t>While loop is used to repeat a block of code as long as given condition is true.</w:t>
+      </w:r>
+    </w:p>
+    <w:p>
+      <w:pPr>
+        <w:rPr>
+          <w:rFonts w:ascii="Times New Roman" w:hAnsi="Times New Roman" w:cs="Times New Roman"/>
+          <w:b/>
+          <w:bCs/>
+          <w:sz w:val="32"/>
+          <w:szCs w:val="32"/>
+        </w:rPr>
+      </w:pPr>
+      <w:r>
+        <w:rPr>
+          <w:rFonts w:ascii="Times New Roman" w:hAnsi="Times New Roman" w:cs="Times New Roman"/>
+          <w:b/>
+          <w:bCs/>
+          <w:sz w:val="32"/>
+          <w:szCs w:val="32"/>
+        </w:rPr>
+        <w:t>Syntax:</w:t>
+      </w:r>
+    </w:p>
+    <w:p>
+      <w:pPr>
+        <w:ind w:left="720"/>
+        <w:rPr>
+          <w:rFonts w:ascii="Times New Roman" w:hAnsi="Times New Roman" w:cs="Times New Roman"/>
+          <w:sz w:val="32"/>
+          <w:szCs w:val="32"/>
+        </w:rPr>
+      </w:pPr>
+      <w:r>
+        <w:rPr>
+          <w:rFonts w:ascii="Times New Roman" w:hAnsi="Times New Roman" w:cs="Times New Roman"/>
+          <w:sz w:val="32"/>
+          <w:szCs w:val="32"/>
+        </w:rPr>
+        <w:t>while (condition) {</w:t>
+      </w:r>
+    </w:p>
+    <w:p>
+      <w:pPr>
+        <w:ind w:left="720"/>
+        <w:rPr>
+          <w:rFonts w:ascii="Times New Roman" w:hAnsi="Times New Roman" w:cs="Times New Roman"/>
+          <w:sz w:val="32"/>
+          <w:szCs w:val="32"/>
+        </w:rPr>
+      </w:pPr>
+      <w:r>
+        <w:rPr>
+          <w:rFonts w:ascii="Times New Roman" w:hAnsi="Times New Roman" w:cs="Times New Roman"/>
+          <w:sz w:val="32"/>
+          <w:szCs w:val="32"/>
+        </w:rPr>
+        <w:t xml:space="preserve">  // code to be executed</w:t>
+      </w:r>
+    </w:p>
+    <w:p>
+      <w:pPr>
+        <w:ind w:left="720"/>
+        <w:rPr>
+          <w:rFonts w:ascii="Times New Roman" w:hAnsi="Times New Roman" w:cs="Times New Roman"/>
+          <w:sz w:val="32"/>
+          <w:szCs w:val="32"/>
+        </w:rPr>
+      </w:pPr>
+      <w:r>
+        <w:rPr>
+          <w:rFonts w:ascii="Times New Roman" w:hAnsi="Times New Roman" w:cs="Times New Roman"/>
+          <w:sz w:val="32"/>
+          <w:szCs w:val="32"/>
+        </w:rPr>
+        <w:t>}</w:t>
+      </w:r>
+    </w:p>
+    <w:p>
+      <w:pPr>
+        <w:rPr>
+          <w:rFonts w:ascii="Times New Roman" w:hAnsi="Times New Roman" w:cs="Times New Roman"/>
+          <w:b/>
+          <w:bCs/>
+          <w:sz w:val="32"/>
+          <w:szCs w:val="32"/>
+        </w:rPr>
+      </w:pPr>
+      <w:r>
+        <w:rPr>
+          <w:rFonts w:ascii="Times New Roman" w:hAnsi="Times New Roman" w:cs="Times New Roman"/>
+          <w:b/>
+          <w:bCs/>
+          <w:sz w:val="32"/>
+          <w:szCs w:val="32"/>
+        </w:rPr>
+        <w:t>Example:</w:t>
+      </w:r>
+    </w:p>
+    <w:p>
+      <w:pPr>
+        <w:rPr>
+          <w:rFonts w:ascii="Times New Roman" w:hAnsi="Times New Roman" w:cs="Times New Roman"/>
+          <w:b/>
+          <w:bCs/>
+          <w:sz w:val="32"/>
+          <w:szCs w:val="32"/>
+        </w:rPr>
+      </w:pPr>
+      <w:r>
+        <w:rPr>
+          <w:rFonts w:ascii="Times New Roman" w:hAnsi="Times New Roman" w:cs="Times New Roman"/>
+          <w:b/>
+          <w:bCs/>
+          <w:sz w:val="32"/>
+          <w:szCs w:val="32"/>
+        </w:rPr>
+        <w:tab/>
+      </w:r>
+      <w:r>
+        <w:rPr>
+          <w:rFonts w:ascii="Times New Roman" w:hAnsi="Times New Roman" w:cs="Times New Roman"/>
+          <w:b/>
+          <w:bCs/>
+          <w:sz w:val="32"/>
+          <w:szCs w:val="32"/>
+        </w:rPr>
+        <w:drawing>
+          <wp:inline distT="0" distB="0" distL="0" distR="0" wp14:anchorId="6D33B1EF" wp14:editId="733E1F99">
+            <wp:extent cx="4496190" cy="1470787"/>
+            <wp:effectExtent l="0" t="0" r="0" b="0"/>
+            <wp:docPr id="485839909" name="Picture 1"/>
+            <wp:cNvGraphicFramePr>
+              <a:graphicFrameLocks xmlns:a="http://schemas.openxmlformats.org/drawingml/2006/main" noChangeAspect="1"/>
+            </wp:cNvGraphicFramePr>
+            <a:graphic xmlns:a="http://schemas.openxmlformats.org/drawingml/2006/main">
+              <a:graphicData uri="http://schemas.openxmlformats.org/drawingml/2006/picture">
+                <pic:pic xmlns:pic="http://schemas.openxmlformats.org/drawingml/2006/picture">
+                  <pic:nvPicPr>
+                    <pic:cNvPr id="485839909" name=""/>
+                    <pic:cNvPicPr/>
+                  </pic:nvPicPr>
+                  <pic:blipFill>
+                    <a:blip r:embed="rId13"/>
+                    <a:stretch>
+                      <a:fillRect/>
+                    </a:stretch>
+                  </pic:blipFill>
+                  <pic:spPr>
+                    <a:xfrm>
+                      <a:off x="0" y="0"/>
+                      <a:ext cx="4496190" cy="1470787"/>
+                    </a:xfrm>
+                    <a:prstGeom prst="rect">
+                      <a:avLst/>
+                    </a:prstGeom>
+                  </pic:spPr>
+                </pic:pic>
+              </a:graphicData>
+            </a:graphic>
+          </wp:inline>
+        </w:drawing>
+      </w:r>
+    </w:p>
+    <w:p>
+      <w:pPr>
+        <w:rPr>
+          <w:rFonts w:ascii="Times New Roman" w:hAnsi="Times New Roman" w:cs="Times New Roman"/>
+          <w:b/>
+          <w:bCs/>
+          <w:sz w:val="32"/>
+          <w:szCs w:val="32"/>
+        </w:rPr>
+      </w:pPr>
+    </w:p>
+    <w:p>
+      <w:pPr>
+        <w:rPr>
+          <w:rFonts w:ascii="Times New Roman" w:hAnsi="Times New Roman" w:cs="Times New Roman"/>
+          <w:b/>
+          <w:bCs/>
+          <w:sz w:val="32"/>
+          <w:szCs w:val="32"/>
+        </w:rPr>
+      </w:pPr>
+      <w:r>
+        <w:rPr>
+          <w:rFonts w:ascii="Times New Roman" w:hAnsi="Times New Roman" w:cs="Times New Roman"/>
+          <w:b/>
+          <w:bCs/>
+          <w:sz w:val="32"/>
+          <w:szCs w:val="32"/>
+        </w:rPr>
+        <w:tab/>
+      </w:r>
+      <w:r>
+        <w:rPr>
+          <w:rFonts w:ascii="Times New Roman" w:hAnsi="Times New Roman" w:cs="Times New Roman"/>
+          <w:b/>
+          <w:bCs/>
+          <w:sz w:val="32"/>
+          <w:szCs w:val="32"/>
+        </w:rPr>
+        <w:drawing>
+          <wp:inline distT="0" distB="0" distL="0" distR="0" wp14:anchorId="146048EC" wp14:editId="4CDA3BC2">
+            <wp:extent cx="5014395" cy="2377646"/>
+            <wp:effectExtent l="0" t="0" r="0" b="3810"/>
+            <wp:docPr id="1354225735" name="Picture 1"/>
+            <wp:cNvGraphicFramePr>
+              <a:graphicFrameLocks xmlns:a="http://schemas.openxmlformats.org/drawingml/2006/main" noChangeAspect="1"/>
+            </wp:cNvGraphicFramePr>
+            <a:graphic xmlns:a="http://schemas.openxmlformats.org/drawingml/2006/main">
+              <a:graphicData uri="http://schemas.openxmlformats.org/drawingml/2006/picture">
+                <pic:pic xmlns:pic="http://schemas.openxmlformats.org/drawingml/2006/picture">
+                  <pic:nvPicPr>
+                    <pic:cNvPr id="1354225735" name=""/>
+                    <pic:cNvPicPr/>
+                  </pic:nvPicPr>
+                  <pic:blipFill>
+                    <a:blip r:embed="rId14"/>
+                    <a:stretch>
+                      <a:fillRect/>
+                    </a:stretch>
+                  </pic:blipFill>
+                  <pic:spPr>
+                    <a:xfrm>
+                      <a:off x="0" y="0"/>
+                      <a:ext cx="5014395" cy="2377646"/>
+                    </a:xfrm>
+                    <a:prstGeom prst="rect">
+                      <a:avLst/>
+                    </a:prstGeom>
+                  </pic:spPr>
+                </pic:pic>
+              </a:graphicData>
+            </a:graphic>
+          </wp:inline>
+        </w:drawing>
+      </w:r>
+    </w:p>
+    <w:p>
+      <w:pPr>
+        <w:rPr>
+          <w:rFonts w:ascii="Times New Roman" w:hAnsi="Times New Roman" w:cs="Times New Roman"/>
+          <w:b/>
+          <w:bCs/>
+          <w:sz w:val="32"/>
+          <w:szCs w:val="32"/>
+        </w:rPr>
+      </w:pPr>
+      <w:r>
+        <w:rPr>
+          <w:rFonts w:ascii="Times New Roman" w:hAnsi="Times New Roman" w:cs="Times New Roman"/>
+          <w:b/>
+          <w:bCs/>
+          <w:sz w:val="32"/>
+          <w:szCs w:val="32"/>
+        </w:rPr>
+        <w:t>Do While loop:</w:t>
+      </w:r>
+    </w:p>
+    <w:p>
+      <w:pPr>
+        <w:rPr>
+          <w:rFonts w:ascii="Times New Roman" w:hAnsi="Times New Roman" w:cs="Times New Roman"/>
+          <w:sz w:val="32"/>
+          <w:szCs w:val="32"/>
+        </w:rPr>
+      </w:pPr>
+      <w:r>
+        <w:rPr>
+          <w:rFonts w:ascii="Times New Roman" w:hAnsi="Times New Roman" w:cs="Times New Roman"/>
+          <w:b/>
+          <w:bCs/>
+          <w:sz w:val="32"/>
+          <w:szCs w:val="32"/>
+        </w:rPr>
+        <w:tab/>
+      </w:r>
+      <w:r>
+        <w:rPr>
+          <w:rFonts w:ascii="Times New Roman" w:hAnsi="Times New Roman" w:cs="Times New Roman"/>
+          <w:sz w:val="32"/>
+          <w:szCs w:val="32"/>
+        </w:rPr>
+        <w:t>It executes the block of code at least once, if the condition is false.</w:t>
+      </w:r>
+    </w:p>
+    <w:p>
+      <w:pPr>
+        <w:rPr>
+          <w:rFonts w:ascii="Times New Roman" w:hAnsi="Times New Roman" w:cs="Times New Roman"/>
+          <w:b/>
+          <w:bCs/>
+          <w:sz w:val="32"/>
+          <w:szCs w:val="32"/>
+        </w:rPr>
+      </w:pPr>
+      <w:r>
+        <w:rPr>
+          <w:rFonts w:ascii="Times New Roman" w:hAnsi="Times New Roman" w:cs="Times New Roman"/>
+          <w:b/>
+          <w:bCs/>
+          <w:sz w:val="32"/>
+          <w:szCs w:val="32"/>
+        </w:rPr>
+        <w:t>Syntax:</w:t>
+      </w:r>
+    </w:p>
+    <w:p>
+      <w:pPr>
+        <w:ind w:left="720"/>
+        <w:rPr>
+          <w:rFonts w:ascii="Times New Roman" w:hAnsi="Times New Roman" w:cs="Times New Roman"/>
+          <w:sz w:val="32"/>
+          <w:szCs w:val="32"/>
+        </w:rPr>
+      </w:pPr>
+      <w:r>
+        <w:rPr>
+          <w:rFonts w:ascii="Times New Roman" w:hAnsi="Times New Roman" w:cs="Times New Roman"/>
+          <w:sz w:val="32"/>
+          <w:szCs w:val="32"/>
+        </w:rPr>
+        <w:t>do {</w:t>
+      </w:r>
+    </w:p>
+    <w:p>
+      <w:pPr>
+        <w:ind w:left="720"/>
+        <w:rPr>
+          <w:rFonts w:ascii="Times New Roman" w:hAnsi="Times New Roman" w:cs="Times New Roman"/>
+          <w:sz w:val="32"/>
+          <w:szCs w:val="32"/>
+        </w:rPr>
+      </w:pPr>
+      <w:r>
+        <w:rPr>
+          <w:rFonts w:ascii="Times New Roman" w:hAnsi="Times New Roman" w:cs="Times New Roman"/>
+          <w:sz w:val="32"/>
+          <w:szCs w:val="32"/>
+        </w:rPr>
+        <w:t xml:space="preserve">  // code to be executed</w:t>
+      </w:r>
+    </w:p>
+    <w:p>
+      <w:pPr>
+        <w:ind w:left="720"/>
+        <w:rPr>
+          <w:rFonts w:ascii="Times New Roman" w:hAnsi="Times New Roman" w:cs="Times New Roman"/>
+          <w:sz w:val="32"/>
+          <w:szCs w:val="32"/>
+        </w:rPr>
+      </w:pPr>
+      <w:r>
+        <w:rPr>
+          <w:rFonts w:ascii="Times New Roman" w:hAnsi="Times New Roman" w:cs="Times New Roman"/>
+          <w:sz w:val="32"/>
+          <w:szCs w:val="32"/>
+        </w:rPr>
+        <w:t>} while (condition);</w:t>
+      </w:r>
+    </w:p>
+    <w:p>
+      <w:pPr>
+        <w:rPr>
+          <w:rFonts w:ascii="Times New Roman" w:hAnsi="Times New Roman" w:cs="Times New Roman"/>
+          <w:b/>
+          <w:bCs/>
+          <w:sz w:val="32"/>
+          <w:szCs w:val="32"/>
+        </w:rPr>
+      </w:pPr>
+      <w:r>
+        <w:rPr>
+          <w:rFonts w:ascii="Times New Roman" w:hAnsi="Times New Roman" w:cs="Times New Roman"/>
+          <w:b/>
+          <w:bCs/>
+          <w:sz w:val="32"/>
+          <w:szCs w:val="32"/>
+        </w:rPr>
+        <w:lastRenderedPageBreak/>
+        <w:t>Example:</w:t>
+      </w:r>
+    </w:p>
+    <w:p>
+      <w:pPr>
+        <w:rPr>
+          <w:rFonts w:ascii="Times New Roman" w:hAnsi="Times New Roman" w:cs="Times New Roman"/>
+          <w:sz w:val="32"/>
+          <w:szCs w:val="32"/>
+        </w:rPr>
+      </w:pPr>
+      <w:r>
+        <w:rPr>
+          <w:rFonts w:ascii="Times New Roman" w:hAnsi="Times New Roman" w:cs="Times New Roman"/>
+          <w:b/>
+          <w:bCs/>
+          <w:sz w:val="32"/>
+          <w:szCs w:val="32"/>
+        </w:rPr>
+        <w:tab/>
+      </w:r>
+      <w:r>
+        <w:rPr>
+          <w:rFonts w:ascii="Times New Roman" w:hAnsi="Times New Roman" w:cs="Times New Roman"/>
+          <w:b/>
+          <w:bCs/>
+          <w:sz w:val="32"/>
+          <w:szCs w:val="32"/>
+        </w:rPr>
+        <w:drawing>
+          <wp:inline distT="0" distB="0" distL="0" distR="0" wp14:anchorId="64BBD85A" wp14:editId="1567DCC6">
+            <wp:extent cx="4503810" cy="1577477"/>
+            <wp:effectExtent l="0" t="0" r="0" b="3810"/>
+            <wp:docPr id="604323050" name="Picture 1"/>
+            <wp:cNvGraphicFramePr>
+              <a:graphicFrameLocks xmlns:a="http://schemas.openxmlformats.org/drawingml/2006/main" noChangeAspect="1"/>
+            </wp:cNvGraphicFramePr>
+            <a:graphic xmlns:a="http://schemas.openxmlformats.org/drawingml/2006/main">
+              <a:graphicData uri="http://schemas.openxmlformats.org/drawingml/2006/picture">
+                <pic:pic xmlns:pic="http://schemas.openxmlformats.org/drawingml/2006/picture">
+                  <pic:nvPicPr>
+                    <pic:cNvPr id="604323050" name=""/>
+                    <pic:cNvPicPr/>
+                  </pic:nvPicPr>
+                  <pic:blipFill>
+                    <a:blip r:embed="rId15"/>
+                    <a:stretch>
+                      <a:fillRect/>
+                    </a:stretch>
+                  </pic:blipFill>
+                  <pic:spPr>
+                    <a:xfrm>
+                      <a:off x="0" y="0"/>
+                      <a:ext cx="4503810" cy="1577477"/>
                     </a:xfrm>
                     <a:prstGeom prst="rect">
                       <a:avLst/>

</xml_diff>